<commit_message>
install express and nodemon
</commit_message>
<xml_diff>
--- a/Note.docx
+++ b/Note.docx
@@ -1476,10 +1476,103 @@
       <w:pPr>
         <w:rPr>
           <w:rFonts w:ascii="Arial" w:hAnsi="Arial" w:cs="Arial"/>
-          <w:sz w:val="24"/>
-          <w:szCs w:val="24"/>
+          <w:sz w:val="48"/>
+          <w:szCs w:val="48"/>
         </w:rPr>
       </w:pPr>
+      <w:r>
+        <w:rPr>
+          <w:rFonts w:ascii="Arial" w:hAnsi="Arial" w:cs="Arial"/>
+          <w:sz w:val="48"/>
+          <w:szCs w:val="48"/>
+        </w:rPr>
+        <w:t>Install Express</w:t>
+      </w:r>
+    </w:p>
+    <w:p>
+      <w:pPr>
+        <w:rPr>
+          <w:rFonts w:ascii="Arial" w:hAnsi="Arial" w:cs="Arial"/>
+          <w:sz w:val="24"/>
+          <w:szCs w:val="24"/>
+        </w:rPr>
+      </w:pPr>
+      <w:r>
+        <w:rPr>
+          <w:rFonts w:ascii="Arial" w:hAnsi="Arial" w:cs="Arial"/>
+          <w:sz w:val="24"/>
+          <w:szCs w:val="24"/>
+        </w:rPr>
+        <w:t xml:space="preserve">npm install express </w:t>
+      </w:r>
+      <w:r>
+        <w:rPr>
+          <w:rFonts w:ascii="Arial" w:hAnsi="Arial" w:cs="Arial"/>
+          <w:sz w:val="24"/>
+          <w:szCs w:val="24"/>
+        </w:rPr>
+        <w:t>–</w:t>
+      </w:r>
+      <w:r>
+        <w:rPr>
+          <w:rFonts w:ascii="Arial" w:hAnsi="Arial" w:cs="Arial"/>
+          <w:sz w:val="24"/>
+          <w:szCs w:val="24"/>
+        </w:rPr>
+        <w:t>save</w:t>
+      </w:r>
+    </w:p>
+    <w:p>
+      <w:pPr>
+        <w:rPr>
+          <w:rFonts w:ascii="Arial" w:hAnsi="Arial" w:cs="Arial"/>
+          <w:sz w:val="24"/>
+          <w:szCs w:val="24"/>
+        </w:rPr>
+      </w:pPr>
+      <w:r>
+        <w:rPr>
+          <w:rFonts w:ascii="Arial" w:hAnsi="Arial" w:cs="Arial"/>
+          <w:sz w:val="24"/>
+          <w:szCs w:val="24"/>
+        </w:rPr>
+        <w:lastRenderedPageBreak/>
+        <w:t>Install NodeMon // theo doi thay doi</w:t>
+      </w:r>
+    </w:p>
+    <w:p>
+      <w:pPr>
+        <w:rPr>
+          <w:rFonts w:ascii="Arial" w:hAnsi="Arial" w:cs="Arial"/>
+          <w:sz w:val="24"/>
+          <w:szCs w:val="24"/>
+        </w:rPr>
+      </w:pPr>
+      <w:r>
+        <w:rPr>
+          <w:rFonts w:ascii="Arial" w:hAnsi="Arial" w:cs="Arial"/>
+          <w:sz w:val="24"/>
+          <w:szCs w:val="24"/>
+        </w:rPr>
+        <w:t>npm install nodemon -g  --save-dev</w:t>
+      </w:r>
+    </w:p>
+    <w:p>
+      <w:pPr>
+        <w:rPr>
+          <w:rFonts w:ascii="Arial" w:hAnsi="Arial" w:cs="Arial"/>
+          <w:sz w:val="24"/>
+          <w:szCs w:val="24"/>
+        </w:rPr>
+      </w:pPr>
+      <w:r>
+        <w:rPr>
+          <w:rFonts w:ascii="Arial" w:hAnsi="Arial" w:cs="Arial"/>
+          <w:sz w:val="24"/>
+          <w:szCs w:val="24"/>
+        </w:rPr>
+        <w:t>run:  nodemon filename.js</w:t>
+      </w:r>
       <w:bookmarkStart w:id="0" w:name="_GoBack"/>
       <w:bookmarkEnd w:id="0"/>
     </w:p>

</xml_diff>